<commit_message>
must be done now
</commit_message>
<xml_diff>
--- a/job/Hybrid_Resume_Curvdental.docx
+++ b/job/Hybrid_Resume_Curvdental.docx
@@ -44,7 +44,7 @@
                 <wp:positionV relativeFrom="page">
                   <wp:posOffset>1129030</wp:posOffset>
                 </wp:positionV>
-                <wp:extent cx="6310630" cy="1270"/>
+                <wp:extent cx="6311900" cy="1270"/>
                 <wp:effectExtent l="0" t="0" r="0" b="0"/>
                 <wp:wrapNone/>
                 <wp:docPr id="1" name="Straight Connector 1"/>
@@ -55,7 +55,7 @@
                       <wps:spPr>
                         <a:xfrm>
                           <a:off x="0" y="0"/>
-                          <a:ext cx="6310080" cy="0"/>
+                          <a:ext cx="6311160" cy="0"/>
                         </a:xfrm>
                         <a:prstGeom prst="line">
                           <a:avLst/>
@@ -90,7 +90,7 @@
           </mc:Choice>
           <mc:Fallback>
             <w:pict>
-              <v:line id="shape_0" from="0pt,88.9pt" to="496.8pt,88.9pt" ID="Straight Connector 1" stroked="t" style="position:absolute;mso-position-horizontal-relative:margin;mso-position-vertical-relative:page" wp14:anchorId="484FE3BD">
+              <v:line id="shape_0" from="0pt,88.9pt" to="496.9pt,88.9pt" ID="Straight Connector 1" stroked="t" style="position:absolute;mso-position-horizontal-relative:margin;mso-position-vertical-relative:page" wp14:anchorId="484FE3BD">
                 <v:stroke color="#a6a6a6" weight="6480" joinstyle="round" endcap="flat"/>
                 <v:fill o:detectmouseclick="t" on="false"/>
               </v:line>
@@ -201,7 +201,19 @@
           <w:szCs w:val="20"/>
           <w:lang w:eastAsia="en-GB"/>
         </w:rPr>
-        <w:t>Worked in the field of asset management from 2016 to 2020. Completed additional computer science bachelor degree in 2021 with 9</w:t>
+        <w:t xml:space="preserve">Worked in the field of asset management from 2016 to 2020. Completed additional computer science degree in 2021 with 93/100 GPA. Looking for a opportunity to advance understanding in the field of </w:t>
+      </w:r>
+      <w:r>
+        <w:rPr>
+          <w:rFonts w:eastAsia="Arial Unicode MS" w:cs="Calibri Light" w:ascii="Calibri Light" w:hAnsi="Calibri Light"/>
+          <w:color w:val="595959" w:themeColor="text1" w:themeTint="a6"/>
+          <w:w w:val="105"/>
+          <w:kern w:val="0"/>
+          <w:sz w:val="20"/>
+          <w:szCs w:val="20"/>
+          <w:lang w:val="en-GB" w:eastAsia="en-GB" w:bidi="ar-SA"/>
+        </w:rPr>
+        <w:t>linux</w:t>
       </w:r>
       <w:r>
         <w:rPr>
@@ -212,51 +224,7 @@
           <w:szCs w:val="20"/>
           <w:lang w:eastAsia="en-GB"/>
         </w:rPr>
-        <w:t>3</w:t>
-      </w:r>
-      <w:r>
-        <w:rPr>
-          <w:rFonts w:eastAsia="Arial Unicode MS" w:cs="Calibri Light" w:ascii="Calibri Light" w:hAnsi="Calibri Light"/>
-          <w:color w:val="595959" w:themeColor="text1" w:themeTint="a6"/>
-          <w:w w:val="105"/>
-          <w:sz w:val="20"/>
-          <w:szCs w:val="20"/>
-          <w:lang w:eastAsia="en-GB"/>
-        </w:rPr>
-        <w:t xml:space="preserve">/100 GPA. Looking for a opportunity to advance understanding in the field of </w:t>
-      </w:r>
-      <w:r>
-        <w:rPr>
-          <w:rFonts w:eastAsia="Arial Unicode MS" w:cs="Calibri Light" w:ascii="Calibri Light" w:hAnsi="Calibri Light"/>
-          <w:color w:val="595959" w:themeColor="text1" w:themeTint="a6"/>
-          <w:w w:val="105"/>
-          <w:sz w:val="20"/>
-          <w:szCs w:val="20"/>
-          <w:lang w:eastAsia="en-GB"/>
-        </w:rPr>
-        <w:t>U</w:t>
-      </w:r>
-      <w:r>
-        <w:rPr>
-          <w:rFonts w:eastAsia="Arial Unicode MS" w:cs="Calibri Light" w:ascii="Calibri Light" w:hAnsi="Calibri Light"/>
-          <w:color w:val="595959" w:themeColor="text1" w:themeTint="a6"/>
-          <w:w w:val="105"/>
-          <w:sz w:val="20"/>
-          <w:szCs w:val="20"/>
-          <w:lang w:eastAsia="en-GB"/>
-        </w:rPr>
-        <w:t xml:space="preserve">nix-like system </w:t>
-      </w:r>
-      <w:r>
-        <w:rPr>
-          <w:rFonts w:eastAsia="Arial Unicode MS" w:cs="Calibri Light" w:ascii="Calibri Light" w:hAnsi="Calibri Light"/>
-          <w:color w:val="595959" w:themeColor="text1" w:themeTint="a6"/>
-          <w:w w:val="105"/>
-          <w:sz w:val="20"/>
-          <w:szCs w:val="20"/>
-          <w:lang w:eastAsia="en-GB"/>
-        </w:rPr>
-        <w:t>administration.</w:t>
+        <w:t xml:space="preserve"> system administration.</w:t>
       </w:r>
     </w:p>
     <w:p>
@@ -363,17 +331,44 @@
           <w:szCs w:val="20"/>
           <w:lang w:eastAsia="en-US"/>
         </w:rPr>
-        <w:t>SKILL TOPIC 1</w:t>
-      </w:r>
-      <w:r>
-        <w:rPr>
-          <w:rFonts w:eastAsia="Arial Unicode MS" w:cs="Calibri Light" w:ascii="Calibri Light" w:hAnsi="Calibri Light"/>
-          <w:color w:val="595959" w:themeColor="text1" w:themeTint="a6"/>
-          <w:w w:val="105"/>
-          <w:sz w:val="20"/>
-          <w:szCs w:val="20"/>
-        </w:rPr>
-        <w:t xml:space="preserve"> (e.g.: Software Engineering or Warehouse Management): Skill 1 | Skill 2 | Skill 3 ...</w:t>
+        <w:t xml:space="preserve">Linux </w:t>
+      </w:r>
+      <w:r>
+        <w:rPr>
+          <w:rFonts w:eastAsia="Calibri" w:cs="Calibri Light" w:ascii="Calibri Light" w:hAnsi="Calibri Light" w:eastAsiaTheme="minorHAnsi"/>
+          <w:color w:val="262626" w:themeColor="text1" w:themeTint="d9"/>
+          <w:spacing w:val="14"/>
+          <w:w w:val="105"/>
+          <w:sz w:val="20"/>
+          <w:szCs w:val="20"/>
+          <w:lang w:eastAsia="en-US"/>
+        </w:rPr>
+        <w:t>Enviroment</w:t>
+      </w:r>
+      <w:r>
+        <w:rPr>
+          <w:rFonts w:eastAsia="Calibri" w:cs="Calibri Light" w:ascii="Calibri Light" w:hAnsi="Calibri Light" w:eastAsiaTheme="minorHAnsi"/>
+          <w:color w:val="262626" w:themeColor="text1" w:themeTint="d9"/>
+          <w:spacing w:val="14"/>
+          <w:w w:val="105"/>
+          <w:sz w:val="20"/>
+          <w:szCs w:val="20"/>
+          <w:lang w:eastAsia="en-US"/>
+        </w:rPr>
+        <w:t xml:space="preserve">: </w:t>
+      </w:r>
+      <w:r>
+        <w:rPr>
+          <w:rFonts w:eastAsia="Arial Unicode MS" w:cs="Calibri Light" w:ascii="Calibri Light" w:hAnsi="Calibri Light"/>
+          <w:color w:val="595959" w:themeColor="text1" w:themeTint="a6"/>
+          <w:spacing w:val="14"/>
+          <w:w w:val="105"/>
+          <w:kern w:val="0"/>
+          <w:sz w:val="20"/>
+          <w:szCs w:val="20"/>
+          <w:lang w:val="en-GB" w:eastAsia="en-GB" w:bidi="ar-SA"/>
+        </w:rPr>
+        <w:t xml:space="preserve">Fedora run level 3 </w:t>
       </w:r>
     </w:p>
     <w:p>
@@ -403,17 +398,56 @@
           <w:szCs w:val="20"/>
           <w:lang w:eastAsia="en-US"/>
         </w:rPr>
-        <w:t>SKILL TOPIC 2:</w:t>
-      </w:r>
-      <w:r>
-        <w:rPr>
-          <w:rFonts w:eastAsia="Arial Unicode MS" w:cs="Calibri Light" w:ascii="Calibri Light" w:hAnsi="Calibri Light"/>
-          <w:color w:val="595959" w:themeColor="text1" w:themeTint="a6"/>
-          <w:w w:val="105"/>
-          <w:sz w:val="20"/>
-          <w:szCs w:val="20"/>
-        </w:rPr>
-        <w:t xml:space="preserve"> Skill 1 | Skill 2 | Skill 3 | Skill 4 | Skill 5…</w:t>
+        <w:t xml:space="preserve">User </w:t>
+      </w:r>
+      <w:r>
+        <w:rPr>
+          <w:rFonts w:eastAsia="Calibri" w:cs="Calibri Light" w:ascii="Calibri Light" w:hAnsi="Calibri Light" w:eastAsiaTheme="minorHAnsi"/>
+          <w:color w:val="262626" w:themeColor="text1" w:themeTint="d9"/>
+          <w:spacing w:val="14"/>
+          <w:w w:val="105"/>
+          <w:kern w:val="0"/>
+          <w:sz w:val="20"/>
+          <w:szCs w:val="20"/>
+          <w:lang w:val="en-GB" w:eastAsia="en-US" w:bidi="ar-SA"/>
+        </w:rPr>
+        <w:t>Administration</w:t>
+      </w:r>
+      <w:r>
+        <w:rPr>
+          <w:rFonts w:eastAsia="Arial Unicode MS" w:cs="Calibri Light" w:ascii="Calibri Light" w:hAnsi="Calibri Light"/>
+          <w:color w:val="595959" w:themeColor="text1" w:themeTint="a6"/>
+          <w:w w:val="105"/>
+          <w:sz w:val="20"/>
+          <w:szCs w:val="20"/>
+        </w:rPr>
+        <w:t xml:space="preserve">: </w:t>
+      </w:r>
+      <w:r>
+        <w:rPr>
+          <w:rFonts w:eastAsia="Arial Unicode MS" w:cs="Calibri Light" w:ascii="Calibri Light" w:hAnsi="Calibri Light"/>
+          <w:color w:val="595959" w:themeColor="text1" w:themeTint="a6"/>
+          <w:w w:val="105"/>
+          <w:kern w:val="0"/>
+          <w:sz w:val="20"/>
+          <w:szCs w:val="20"/>
+          <w:lang w:val="en-GB" w:eastAsia="en-GB" w:bidi="ar-SA"/>
+        </w:rPr>
+        <w:t xml:space="preserve">Standard user-support commands such as useradd, usermod, userdel, passwd and chage, or working directly with </w:t>
+      </w:r>
+      <w:r>
+        <w:rPr>
+          <w:rFonts w:eastAsia="Arial Unicode MS" w:cs="Calibri Light" w:ascii="Calibri Light" w:hAnsi="Calibri Light"/>
+          <w:i/>
+          <w:iCs/>
+          <w:color w:val="595959" w:themeColor="text1" w:themeTint="a6"/>
+          <w:w w:val="105"/>
+          <w:kern w:val="0"/>
+          <w:sz w:val="20"/>
+          <w:szCs w:val="20"/>
+          <w:lang w:val="en-GB" w:eastAsia="en-GB" w:bidi="ar-SA"/>
+        </w:rPr>
+        <w:t xml:space="preserve">/etc/passwd, /etc/sudoer. </w:t>
       </w:r>
     </w:p>
     <w:p>
@@ -439,44 +473,46 @@
           <w:color w:val="262626" w:themeColor="text1" w:themeTint="d9"/>
           <w:spacing w:val="14"/>
           <w:w w:val="105"/>
+          <w:kern w:val="0"/>
+          <w:sz w:val="20"/>
+          <w:szCs w:val="20"/>
+          <w:lang w:val="en-GB" w:eastAsia="en-US" w:bidi="ar-SA"/>
+        </w:rPr>
+        <w:t>File System</w:t>
+      </w:r>
+      <w:r>
+        <w:rPr>
+          <w:rFonts w:eastAsia="Calibri" w:cs="Calibri Light" w:ascii="Calibri Light" w:hAnsi="Calibri Light" w:eastAsiaTheme="minorHAnsi"/>
+          <w:color w:val="262626" w:themeColor="text1" w:themeTint="d9"/>
+          <w:spacing w:val="14"/>
+          <w:w w:val="105"/>
           <w:sz w:val="20"/>
           <w:szCs w:val="20"/>
           <w:lang w:eastAsia="en-US"/>
         </w:rPr>
-        <w:t>SKILL TOPIC 3:</w:t>
-      </w:r>
-      <w:r>
-        <w:rPr>
-          <w:rFonts w:eastAsia="Arial Unicode MS" w:cs="Calibri Light" w:ascii="Calibri Light" w:hAnsi="Calibri Light"/>
-          <w:color w:val="595959" w:themeColor="text1" w:themeTint="a6"/>
-          <w:w w:val="105"/>
-          <w:sz w:val="20"/>
-          <w:szCs w:val="20"/>
-        </w:rPr>
-        <w:t xml:space="preserve"> Skill 1 | Skill 2 | Skill 3 | Skill 4 …</w:t>
-      </w:r>
-    </w:p>
-    <w:p>
-      <w:pPr>
-        <w:pStyle w:val="ListParagraph"/>
-        <w:spacing w:lineRule="auto" w:line="300" w:before="0" w:after="0"/>
-        <w:contextualSpacing/>
-        <w:rPr>
-          <w:rFonts w:ascii="Calibri Light" w:hAnsi="Calibri Light" w:eastAsia="Arial Unicode MS" w:cs="Calibri Light"/>
-          <w:color w:val="595959" w:themeColor="text1" w:themeTint="a6"/>
-          <w:w w:val="105"/>
-          <w:sz w:val="14"/>
-          <w:szCs w:val="14"/>
-        </w:rPr>
-      </w:pPr>
-      <w:r>
-        <w:rPr>
-          <w:rFonts w:eastAsia="Arial Unicode MS" w:cs="Calibri Light" w:ascii="Calibri Light" w:hAnsi="Calibri Light"/>
-          <w:color w:val="595959" w:themeColor="text1" w:themeTint="a6"/>
-          <w:w w:val="105"/>
-          <w:sz w:val="14"/>
-          <w:szCs w:val="14"/>
-        </w:rPr>
+        <w:t>:</w:t>
+      </w:r>
+      <w:r>
+        <w:rPr>
+          <w:rFonts w:eastAsia="Arial Unicode MS" w:cs="Calibri Light" w:ascii="Calibri Light" w:hAnsi="Calibri Light"/>
+          <w:color w:val="595959" w:themeColor="text1" w:themeTint="a6"/>
+          <w:w w:val="105"/>
+          <w:sz w:val="20"/>
+          <w:szCs w:val="20"/>
+        </w:rPr>
+        <w:t xml:space="preserve"> </w:t>
+      </w:r>
+      <w:r>
+        <w:rPr>
+          <w:rFonts w:eastAsia="Arial Unicode MS" w:cs="Calibri Light" w:ascii="Calibri Light" w:hAnsi="Calibri Light"/>
+          <w:color w:val="595959" w:themeColor="text1" w:themeTint="a6"/>
+          <w:w w:val="105"/>
+          <w:kern w:val="0"/>
+          <w:sz w:val="20"/>
+          <w:szCs w:val="20"/>
+          <w:lang w:val="en-GB" w:eastAsia="en-GB" w:bidi="ar-SA"/>
+        </w:rPr>
+        <w:t xml:space="preserve">Managed file system, disk quota, RAID and NFS. Working with commands associate with /etc/exports, /etc/fstab, /etc/mtab, including fdisk, mount, mkfs, dmraid, fd, du, and find. </w:t>
       </w:r>
     </w:p>
     <w:p>
@@ -502,21 +538,46 @@
           <w:color w:val="262626" w:themeColor="text1" w:themeTint="d9"/>
           <w:spacing w:val="14"/>
           <w:w w:val="105"/>
+          <w:kern w:val="0"/>
+          <w:sz w:val="20"/>
+          <w:szCs w:val="20"/>
+          <w:lang w:val="en-GB" w:eastAsia="en-US" w:bidi="ar-SA"/>
+        </w:rPr>
+        <w:t>System Monitor</w:t>
+      </w:r>
+      <w:r>
+        <w:rPr>
+          <w:rFonts w:eastAsia="Calibri" w:cs="Calibri Light" w:ascii="Calibri Light" w:hAnsi="Calibri Light" w:eastAsiaTheme="minorHAnsi"/>
+          <w:color w:val="262626" w:themeColor="text1" w:themeTint="d9"/>
+          <w:spacing w:val="14"/>
+          <w:w w:val="105"/>
           <w:sz w:val="20"/>
           <w:szCs w:val="20"/>
           <w:lang w:eastAsia="en-US"/>
         </w:rPr>
-        <w:t>ACCOMPLISHMENT 1:</w:t>
-      </w:r>
-      <w:r>
-        <w:rPr>
-          <w:rFonts w:eastAsia="Arial Unicode MS" w:cs="Calibri Light" w:ascii="Calibri Light" w:hAnsi="Calibri Light"/>
-          <w:color w:val="595959" w:themeColor="text1" w:themeTint="a6"/>
-          <w:w w:val="105"/>
-          <w:sz w:val="20"/>
-          <w:szCs w:val="20"/>
-        </w:rPr>
-        <w:t xml:space="preserve"> [Action verb] [brief explanation of accomplishment] resulting in [quantifiable outcome. Using %, $, etc. will draw the eye and make an impact]</w:t>
+        <w:t>:</w:t>
+      </w:r>
+      <w:r>
+        <w:rPr>
+          <w:rFonts w:eastAsia="Arial Unicode MS" w:cs="Calibri Light" w:ascii="Calibri Light" w:hAnsi="Calibri Light"/>
+          <w:color w:val="595959" w:themeColor="text1" w:themeTint="a6"/>
+          <w:w w:val="105"/>
+          <w:sz w:val="20"/>
+          <w:szCs w:val="20"/>
+        </w:rPr>
+        <w:t xml:space="preserve"> </w:t>
+      </w:r>
+      <w:r>
+        <w:rPr>
+          <w:rFonts w:eastAsia="Arial Unicode MS" w:cs="Calibri Light" w:ascii="Calibri Light" w:hAnsi="Calibri Light"/>
+          <w:color w:val="595959" w:themeColor="text1" w:themeTint="a6"/>
+          <w:w w:val="105"/>
+          <w:kern w:val="0"/>
+          <w:sz w:val="20"/>
+          <w:szCs w:val="20"/>
+          <w:lang w:val="en-GB" w:eastAsia="en-GB" w:bidi="ar-SA"/>
+        </w:rPr>
+        <w:t xml:space="preserve">monitor cpu usage, disk usage, power consumption with commands like top, htop, apm. </w:t>
       </w:r>
     </w:p>
     <w:p>
@@ -542,21 +603,118 @@
           <w:color w:val="262626" w:themeColor="text1" w:themeTint="d9"/>
           <w:spacing w:val="14"/>
           <w:w w:val="105"/>
+          <w:kern w:val="0"/>
+          <w:sz w:val="20"/>
+          <w:szCs w:val="20"/>
+          <w:lang w:val="en-GB" w:eastAsia="en-US" w:bidi="ar-SA"/>
+        </w:rPr>
+        <w:t>Hardware</w:t>
+      </w:r>
+      <w:r>
+        <w:rPr>
+          <w:rFonts w:eastAsia="Calibri" w:cs="Calibri Light" w:ascii="Calibri Light" w:hAnsi="Calibri Light" w:eastAsiaTheme="minorHAnsi"/>
+          <w:color w:val="262626" w:themeColor="text1" w:themeTint="d9"/>
+          <w:spacing w:val="14"/>
+          <w:w w:val="105"/>
+          <w:kern w:val="0"/>
+          <w:sz w:val="20"/>
+          <w:szCs w:val="20"/>
+          <w:lang w:val="en-GB" w:eastAsia="en-US" w:bidi="ar-SA"/>
+        </w:rPr>
+        <w:t xml:space="preserve"> </w:t>
+      </w:r>
+      <w:r>
+        <w:rPr>
+          <w:rFonts w:eastAsia="Calibri" w:cs="Calibri Light" w:ascii="Calibri Light" w:hAnsi="Calibri Light" w:eastAsiaTheme="minorHAnsi"/>
+          <w:color w:val="262626" w:themeColor="text1" w:themeTint="d9"/>
+          <w:spacing w:val="14"/>
+          <w:w w:val="105"/>
+          <w:kern w:val="0"/>
+          <w:sz w:val="20"/>
+          <w:szCs w:val="20"/>
+          <w:lang w:val="en-GB" w:eastAsia="en-US" w:bidi="ar-SA"/>
+        </w:rPr>
+        <w:t>and Kernel</w:t>
+      </w:r>
+      <w:r>
+        <w:rPr>
+          <w:rFonts w:eastAsia="Calibri" w:cs="Calibri Light" w:ascii="Calibri Light" w:hAnsi="Calibri Light" w:eastAsiaTheme="minorHAnsi"/>
+          <w:color w:val="262626" w:themeColor="text1" w:themeTint="d9"/>
+          <w:spacing w:val="14"/>
+          <w:w w:val="105"/>
           <w:sz w:val="20"/>
           <w:szCs w:val="20"/>
           <w:lang w:eastAsia="en-US"/>
         </w:rPr>
-        <w:t>ACCOMPLISHMENT 2:</w:t>
-      </w:r>
-      <w:r>
-        <w:rPr>
-          <w:rFonts w:eastAsia="Arial Unicode MS" w:cs="Calibri Light" w:ascii="Calibri Light" w:hAnsi="Calibri Light"/>
-          <w:color w:val="595959" w:themeColor="text1" w:themeTint="a6"/>
-          <w:w w:val="105"/>
-          <w:sz w:val="20"/>
-          <w:szCs w:val="20"/>
-        </w:rPr>
-        <w:t xml:space="preserve"> ...</w:t>
+        <w:t>:</w:t>
+      </w:r>
+      <w:r>
+        <w:rPr>
+          <w:rFonts w:eastAsia="Arial Unicode MS" w:cs="Calibri Light" w:ascii="Calibri Light" w:hAnsi="Calibri Light"/>
+          <w:color w:val="595959" w:themeColor="text1" w:themeTint="a6"/>
+          <w:w w:val="105"/>
+          <w:sz w:val="20"/>
+          <w:szCs w:val="20"/>
+        </w:rPr>
+        <w:t xml:space="preserve"> </w:t>
+      </w:r>
+      <w:r>
+        <w:rPr>
+          <w:rFonts w:eastAsia="Arial Unicode MS" w:cs="Calibri Light" w:ascii="Calibri Light" w:hAnsi="Calibri Light"/>
+          <w:color w:val="595959" w:themeColor="text1" w:themeTint="a6"/>
+          <w:w w:val="105"/>
+          <w:sz w:val="20"/>
+          <w:szCs w:val="20"/>
+        </w:rPr>
+        <w:t xml:space="preserve">Adjusting </w:t>
+      </w:r>
+      <w:r>
+        <w:rPr>
+          <w:rFonts w:eastAsia="Arial Unicode MS" w:cs="Calibri Light" w:ascii="Calibri Light" w:hAnsi="Calibri Light"/>
+          <w:color w:val="595959" w:themeColor="text1" w:themeTint="a6"/>
+          <w:w w:val="105"/>
+          <w:kern w:val="0"/>
+          <w:sz w:val="20"/>
+          <w:szCs w:val="20"/>
+          <w:lang w:val="en-GB" w:eastAsia="en-GB" w:bidi="ar-SA"/>
+        </w:rPr>
+        <w:t>loadable modules  with lsmod, modinfo, modprobe and rmmod. W</w:t>
+      </w:r>
+      <w:r>
+        <w:rPr>
+          <w:rFonts w:eastAsia="Arial Unicode MS" w:cs="Calibri Light" w:ascii="Calibri Light" w:hAnsi="Calibri Light"/>
+          <w:color w:val="595959" w:themeColor="text1" w:themeTint="a6"/>
+          <w:w w:val="105"/>
+          <w:kern w:val="0"/>
+          <w:sz w:val="20"/>
+          <w:szCs w:val="20"/>
+          <w:lang w:val="en-GB" w:eastAsia="en-GB" w:bidi="ar-SA"/>
+        </w:rPr>
+        <w:t>or</w:t>
+      </w:r>
+      <w:r>
+        <w:rPr>
+          <w:rFonts w:eastAsia="Arial Unicode MS" w:cs="Calibri Light" w:ascii="Calibri Light" w:hAnsi="Calibri Light"/>
+          <w:color w:val="595959" w:themeColor="text1" w:themeTint="a6"/>
+          <w:w w:val="105"/>
+          <w:kern w:val="0"/>
+          <w:sz w:val="20"/>
+          <w:szCs w:val="20"/>
+          <w:lang w:val="en-GB" w:eastAsia="en-GB" w:bidi="ar-SA"/>
+        </w:rPr>
+        <w:t xml:space="preserve">king </w:t>
+      </w:r>
+      <w:r>
+        <w:rPr>
+          <w:rFonts w:eastAsia="Arial Unicode MS" w:cs="Calibri Light" w:ascii="Calibri Light" w:hAnsi="Calibri Light"/>
+          <w:color w:val="595959" w:themeColor="text1" w:themeTint="a6"/>
+          <w:w w:val="105"/>
+          <w:kern w:val="0"/>
+          <w:sz w:val="20"/>
+          <w:szCs w:val="20"/>
+          <w:lang w:val="en-GB" w:eastAsia="en-GB" w:bidi="ar-SA"/>
+        </w:rPr>
+        <w:t xml:space="preserve">HAL or Kudzu to configure hardware. </w:t>
       </w:r>
     </w:p>
     <w:p>
@@ -566,7 +724,7 @@
           <w:ilvl w:val="0"/>
           <w:numId w:val="1"/>
         </w:numPr>
-        <w:spacing w:lineRule="auto" w:line="360" w:before="0" w:after="0"/>
+        <w:spacing w:lineRule="auto" w:line="300" w:before="0" w:after="0"/>
         <w:contextualSpacing/>
         <w:rPr>
           <w:rFonts w:ascii="Calibri Light" w:hAnsi="Calibri Light" w:eastAsia="Arial Unicode MS" w:cs="Calibri Light"/>
@@ -582,21 +740,69 @@
           <w:color w:val="262626" w:themeColor="text1" w:themeTint="d9"/>
           <w:spacing w:val="14"/>
           <w:w w:val="105"/>
+          <w:kern w:val="0"/>
+          <w:sz w:val="20"/>
+          <w:szCs w:val="20"/>
+          <w:lang w:val="en-GB" w:eastAsia="en-US" w:bidi="ar-SA"/>
+        </w:rPr>
+        <w:t>Automation</w:t>
+      </w:r>
+      <w:r>
+        <w:rPr>
+          <w:rFonts w:eastAsia="Calibri" w:cs="Calibri Light" w:ascii="Calibri Light" w:hAnsi="Calibri Light" w:eastAsiaTheme="minorHAnsi"/>
+          <w:color w:val="262626" w:themeColor="text1" w:themeTint="d9"/>
+          <w:spacing w:val="14"/>
+          <w:w w:val="105"/>
           <w:sz w:val="20"/>
           <w:szCs w:val="20"/>
           <w:lang w:eastAsia="en-US"/>
         </w:rPr>
-        <w:t>ACCOMPLISHMENT 3:</w:t>
-      </w:r>
-      <w:r>
-        <w:rPr>
-          <w:rFonts w:eastAsia="Arial Unicode MS" w:cs="Calibri Light" w:ascii="Calibri Light" w:hAnsi="Calibri Light"/>
-          <w:color w:val="595959" w:themeColor="text1" w:themeTint="a6"/>
-          <w:w w:val="105"/>
-          <w:sz w:val="20"/>
-          <w:szCs w:val="20"/>
-        </w:rPr>
-        <w:t xml:space="preserve"> ...</w:t>
+        <w:t xml:space="preserve">: </w:t>
+      </w:r>
+      <w:r>
+        <w:rPr>
+          <w:rFonts w:eastAsia="Calibri" w:cs="Calibri Light" w:ascii="Calibri Light" w:hAnsi="Calibri Light" w:eastAsiaTheme="minorHAnsi"/>
+          <w:color w:val="262626" w:themeColor="text1" w:themeTint="d9"/>
+          <w:spacing w:val="14"/>
+          <w:w w:val="105"/>
+          <w:sz w:val="20"/>
+          <w:szCs w:val="20"/>
+          <w:lang w:eastAsia="en-US"/>
+        </w:rPr>
+        <w:t xml:space="preserve">working with shell script, cron, and batch to automate routine tasks. </w:t>
+      </w:r>
+      <w:r>
+        <w:rPr>
+          <w:rFonts w:eastAsia="Arial Unicode MS" w:cs="Calibri Light" w:ascii="Calibri Light" w:hAnsi="Calibri Light"/>
+          <w:color w:val="595959" w:themeColor="text1" w:themeTint="a6"/>
+          <w:w w:val="105"/>
+          <w:sz w:val="20"/>
+          <w:szCs w:val="20"/>
+        </w:rPr>
+        <w:t xml:space="preserve"> </w:t>
+      </w:r>
+    </w:p>
+    <w:p>
+      <w:pPr>
+        <w:pStyle w:val="ListParagraph"/>
+        <w:spacing w:lineRule="auto" w:line="300" w:before="0" w:after="0"/>
+        <w:contextualSpacing/>
+        <w:rPr>
+          <w:rFonts w:ascii="Calibri Light" w:hAnsi="Calibri Light" w:eastAsia="Arial Unicode MS" w:cs="Calibri Light"/>
+          <w:color w:val="595959" w:themeColor="text1" w:themeTint="a6"/>
+          <w:w w:val="105"/>
+          <w:sz w:val="14"/>
+          <w:szCs w:val="14"/>
+        </w:rPr>
+      </w:pPr>
+      <w:r>
+        <w:rPr>
+          <w:rFonts w:eastAsia="Arial Unicode MS" w:cs="Calibri Light" w:ascii="Calibri Light" w:hAnsi="Calibri Light"/>
+          <w:color w:val="595959" w:themeColor="text1" w:themeTint="a6"/>
+          <w:w w:val="105"/>
+          <w:sz w:val="14"/>
+          <w:szCs w:val="14"/>
+        </w:rPr>
       </w:r>
     </w:p>
     <w:p>

</xml_diff>